<commit_message>
vault backup: 2023-09-25 13:39:16
</commit_message>
<xml_diff>
--- a/FreefallLab.docx
+++ b/FreefallLab.docx
@@ -94,7 +94,25 @@
           <w:sz w:val="24"/>
           <w:szCs w:val="24"/>
         </w:rPr>
-        <w:t xml:space="preserve">The slope should be the acceleration due to </w:t>
+        <w:t xml:space="preserve">The slope should </w:t>
+      </w:r>
+      <w:proofErr w:type="gramStart"/>
+      <w:r>
+        <w:rPr>
+          <w:rFonts w:ascii="Times New Roman" w:eastAsiaTheme="minorEastAsia" w:hAnsi="Times New Roman" w:cs="Times New Roman"/>
+          <w:sz w:val="24"/>
+          <w:szCs w:val="24"/>
+        </w:rPr>
+        <w:t>be the acceleration</w:t>
+      </w:r>
+      <w:proofErr w:type="gramEnd"/>
+      <w:r>
+        <w:rPr>
+          <w:rFonts w:ascii="Times New Roman" w:eastAsiaTheme="minorEastAsia" w:hAnsi="Times New Roman" w:cs="Times New Roman"/>
+          <w:sz w:val="24"/>
+          <w:szCs w:val="24"/>
+        </w:rPr>
+        <w:t xml:space="preserve"> due to </w:t>
       </w:r>
       <w:proofErr w:type="gramStart"/>
       <w:r>

</xml_diff>